<commit_message>
Finalise conversion to R package
Ready for articles to be evaluated by us

Need to add bib entries to bib file in `inst/paper`

_Other changes_

- Add coverage
- Check spelling
- Finalise fetching references
- Add “examined_articles.bib” to `inst/paper`
- New function to get bib entries given a doi, `doi2bib()`
- Clean up vignettes
- Clean up README
- Use Travis and Appveyor
- Update packrat repository
</commit_message>
<xml_diff>
--- a/inst/paper/What_Does_Reproducible_Research_Mean_for_Plant_Pathology.docx
+++ b/inst/paper/What_Does_Reproducible_Research_Mean_for_Plant_Pathology.docx
@@ -137,7 +137,7 @@
         <w:pStyle w:val="Date"/>
       </w:pPr>
       <w:r>
-        <w:t xml:space="preserve">2017-04-04</w:t>
+        <w:t xml:space="preserve">2017-04-23</w:t>
       </w:r>
     </w:p>
     <w:p>
@@ -149,13 +149,7 @@
         </w:numPr>
       </w:pPr>
       <w:r>
-        <w:t xml:space="preserve">Adam H. Sparks: Centre for Crop Health, University of Southern Queensland,</w:t>
-      </w:r>
-      <w:r>
-        <w:t xml:space="preserve"> </w:t>
-      </w:r>
-      <w:r>
-        <w:t xml:space="preserve">Toowoomba, Qld 4350, Australia</w:t>
+        <w:t xml:space="preserve">Adam H. Sparks: Centre for Crop Health, University of Southern Queensland, Toowoomba, Qld 4350, Australia</w:t>
       </w:r>
     </w:p>
     <w:p>
@@ -179,13 +173,7 @@
         </w:numPr>
       </w:pPr>
       <w:r>
-        <w:t xml:space="preserve">Niklaus J. Grünwald: Horticultural Crops Research Laboratory, USDA</w:t>
-      </w:r>
-      <w:r>
-        <w:t xml:space="preserve"> </w:t>
-      </w:r>
-      <w:r>
-        <w:t xml:space="preserve">Agricultural Research Service, Corvallis, OR 97330, USA</w:t>
+        <w:t xml:space="preserve">Zachary S. L. Foster: Department of Botany and Plant Pathology, Oregon State University, Corvallis, OR 97330, USA</w:t>
       </w:r>
     </w:p>
     <w:p>
@@ -197,13 +185,7 @@
         </w:numPr>
       </w:pPr>
       <w:r>
-        <w:t xml:space="preserve">Zachary Foster: Horticultural Crops Research Laboratory, USDA Agricultural</w:t>
-      </w:r>
-      <w:r>
-        <w:t xml:space="preserve"> </w:t>
-      </w:r>
-      <w:r>
-        <w:t xml:space="preserve">Research Service, Corvallis, OR 97330, USA</w:t>
+        <w:t xml:space="preserve">Niklaus J. Grünwald: Horticultural Crops Research Laboratory, USDA Agricultural Research Service, Corvallis, OR 97330, USA</w:t>
       </w:r>
     </w:p>
     <w:p>
@@ -239,7 +221,7 @@
         <w:pStyle w:val="FirstParagraph"/>
       </w:pPr>
       <w:r>
-        <w:t xml:space="preserve">Reproductibility and replicability in scientific research have once again been</w:t>
+        <w:t xml:space="preserve">Reproducibility and replicability in scientific research have once again been</w:t>
       </w:r>
       <w:r>
         <w:t xml:space="preserve"> </w:t>
@@ -332,7 +314,7 @@
         </w:numPr>
       </w:pPr>
       <w:r>
-        <w:t xml:space="preserve">Provide definitions (provide defintions for terms used so it's clear)</w:t>
+        <w:t xml:space="preserve">Provide definitions (provide definitions for terms used so it's clear)</w:t>
       </w:r>
     </w:p>
     <w:p>
@@ -487,7 +469,7 @@
         <w:t xml:space="preserve">tra</w:t>
       </w:r>
       <w:r>
-        <w:t xml:space="preserve">* with repoducible examples</w:t>
+        <w:t xml:space="preserve">* with reproducible examples</w:t>
       </w:r>
       <w:r>
         <w:t xml:space="preserve"> </w:t>
@@ -593,7 +575,7 @@
         </w:numPr>
       </w:pPr>
       <w:r>
-        <w:t xml:space="preserve">Del Ponte provides data and a reproducible report that explan in details all steps of the analysis and the R codes for conducting a meta-analysis for assessing heterogeneity in relationship between white mold incidence and soybean yield and between incidence and soybean yied.</w:t>
+        <w:t xml:space="preserve">Del Ponte provides data and a reproducible report that explain in details all steps of the analysis and the R codes for conducting a meta-analysis for assessing heterogeneity in relationship between white mold incidence and soybean yield and between incidence and soybean tied.</w:t>
       </w:r>
     </w:p>
     <w:p>
@@ -605,25 +587,42 @@
         </w:numPr>
       </w:pPr>
       <w:r>
-        <w:t xml:space="preserve">Other examples from plant pathology providing e-Xtras or supplemental material</w:t>
-      </w:r>
-    </w:p>
-    <w:p>
-      <w:pPr>
-        <w:pStyle w:val="Heading2"/>
-      </w:pPr>
-      <w:bookmarkStart w:id="27" w:name="random-sampling-of-articles-from-the-top-20-plant-pathology-journals"/>
-      <w:bookmarkEnd w:id="27"/>
-      <w:r>
-        <w:t xml:space="preserve">RANDOM SAMPLING OF ARTICLES FROM THE TOP 20 PLANT PATHOLOGY JOURNALS</w:t>
-      </w:r>
-    </w:p>
-    <w:p>
-      <w:pPr>
-        <w:pStyle w:val="FirstParagraph"/>
-      </w:pPr>
-      <w:r>
-        <w:t xml:space="preserve">The top 20 plant pathology discipline journals as ranked by Google Scholar,</w:t>
+        <w:t xml:space="preserve">Example from Grünwald lab:</w:t>
+      </w:r>
+    </w:p>
+    <w:p>
+      <w:pPr>
+        <w:pStyle w:val="Compact"/>
+        <w:numPr>
+          <w:numId w:val="1004"/>
+          <w:ilvl w:val="0"/>
+        </w:numPr>
+      </w:pPr>
+      <w:r>
+        <w:t xml:space="preserve">paper</w:t>
+      </w:r>
+      <w:r>
+        <w:t xml:space="preserve"> </w:t>
+      </w:r>
+      <w:hyperlink r:id="rId27">
+        <w:r>
+          <w:rPr>
+            <w:rStyle w:val="Hyperlink"/>
+          </w:rPr>
+          <w:t xml:space="preserve">http://apsjournals.apsnet.org/doi/full/10.1094/PHYTO-12-14-0350-FI</w:t>
+        </w:r>
+      </w:hyperlink>
+    </w:p>
+    <w:p>
+      <w:pPr>
+        <w:pStyle w:val="Compact"/>
+        <w:numPr>
+          <w:numId w:val="1004"/>
+          <w:ilvl w:val="0"/>
+        </w:numPr>
+      </w:pPr>
+      <w:r>
+        <w:t xml:space="preserve">github repo</w:t>
       </w:r>
       <w:r>
         <w:t xml:space="preserve"> </w:t>
@@ -633,14 +632,38 @@
           <w:rPr>
             <w:rStyle w:val="Hyperlink"/>
           </w:rPr>
-          <w:t xml:space="preserve">https://scholar.google.com/</w:t>
+          <w:t xml:space="preserve">https://github.com/grunwaldlab/Sudden_Oak_Death_in_Oregon_Forests</w:t>
         </w:r>
       </w:hyperlink>
-      <w:r>
-        <w:t xml:space="preserve"> </w:t>
-      </w:r>
-      <w:r>
-        <w:t xml:space="preserve">(accessed 05 Dec. 2016), were used to create a database of journals from which to randomly select articles for inspection. One hundred articles were randomly selected from 2012 to 2016 from a list of randomly selected start pages assigned to a randomised list of the 20 journals</w:t>
+    </w:p>
+    <w:p>
+      <w:pPr>
+        <w:pStyle w:val="Compact"/>
+        <w:numPr>
+          <w:numId w:val="1004"/>
+          <w:ilvl w:val="0"/>
+        </w:numPr>
+      </w:pPr>
+      <w:r>
+        <w:t xml:space="preserve">Other examples from plant pathology providing e-Xtras or supplemental material</w:t>
+      </w:r>
+    </w:p>
+    <w:p>
+      <w:pPr>
+        <w:pStyle w:val="Heading2"/>
+      </w:pPr>
+      <w:bookmarkStart w:id="29" w:name="random-sampling-of-articles-from-the-top-20-plant-pathology-journals"/>
+      <w:bookmarkEnd w:id="29"/>
+      <w:r>
+        <w:t xml:space="preserve">RANDOM SAMPLING OF ARTICLES FROM THE TOP 20 PLANT PATHOLOGY JOURNALS</w:t>
+      </w:r>
+    </w:p>
+    <w:p>
+      <w:pPr>
+        <w:pStyle w:val="FirstParagraph"/>
+      </w:pPr>
+      <w:r>
+        <w:t xml:space="preserve">The 21 plant pathology discipline journals were selected by the authors as representations of discipline-based journals where others in the field of phytopathology are likely to publish were used to create a database of journals from which to randomly select articles for inspection. Two hundred articles were randomly selected from 2012 to 2016 from a list of randomly selected pages assigned to a randomised list of the 21 journals</w:t>
       </w:r>
       <w:r>
         <w:t xml:space="preserve"> </w:t>
@@ -649,7 +672,22 @@
         <w:t xml:space="preserve">(Sparks et al. 2017)</w:t>
       </w:r>
       <w:r>
-        <w:t xml:space="preserve">. The start pages list was numbered from page one and went to 150. This was done since some journals restart their numbering with each issue and also ensures that the journal is more likely to have a page number corresponding to the randomly generated value. This also assumes that there is no effect or bias on reproducibility based on the time of year that an article was published, since most journals start with page number one at the beginning of the year.</w:t>
+        <w:t xml:space="preserve"> </w:t>
+      </w:r>
+      <w:r>
+        <w:t xml:space="preserve">where the page number fell within an article for the given journal. In cases where an article was not suitable,</w:t>
+      </w:r>
+      <w:r>
+        <w:t xml:space="preserve"> </w:t>
+      </w:r>
+      <w:r>
+        <w:rPr>
+          <w:i/>
+        </w:rPr>
+        <w:t xml:space="preserve">e.g.</w:t>
+      </w:r>
+      <w:r>
+        <w:t xml:space="preserve">, a review or otherwise not related to plant pathology, the next article was selected until a suitable article was found. Notes regarding the selection of articles can be found in the file, XXXX, available in this paper's repository. The pages list was numbered from page one and went to 150. This was done since some journals restart their numbering with each issue and also ensures that the journal is more likely to have a page number corresponding to the randomly generated value. This also assumes that there is no effect or bias on reproducibility based on the time of year that an article was published, since most journals start with page number one at the beginning of the year.</w:t>
       </w:r>
     </w:p>
     <w:p>
@@ -663,7 +701,7 @@
         <w:t xml:space="preserve"> </w:t>
       </w:r>
       <w:r>
-        <w:t xml:space="preserve">(R Core Team 2016)</w:t>
+        <w:t xml:space="preserve">(R Core Team 2017)</w:t>
       </w:r>
       <w:r>
         <w:t xml:space="preserve">.</w:t>
@@ -673,8 +711,8 @@
       <w:pPr>
         <w:pStyle w:val="Heading2"/>
       </w:pPr>
-      <w:bookmarkStart w:id="29" w:name="discussion"/>
-      <w:bookmarkEnd w:id="29"/>
+      <w:bookmarkStart w:id="30" w:name="discussion"/>
+      <w:bookmarkEnd w:id="30"/>
       <w:r>
         <w:t xml:space="preserve">DISCUSSION</w:t>
       </w:r>
@@ -683,8 +721,8 @@
       <w:pPr>
         <w:pStyle w:val="Heading2"/>
       </w:pPr>
-      <w:bookmarkStart w:id="30" w:name="ackowledgements"/>
-      <w:bookmarkEnd w:id="30"/>
+      <w:bookmarkStart w:id="31" w:name="ackowledgements"/>
+      <w:bookmarkEnd w:id="31"/>
       <w:r>
         <w:t xml:space="preserve">ACKOWLEDGEMENTS</w:t>
       </w:r>
@@ -693,8 +731,8 @@
       <w:pPr>
         <w:pStyle w:val="Heading3"/>
       </w:pPr>
-      <w:bookmarkStart w:id="31" w:name="literature-cited"/>
-      <w:bookmarkEnd w:id="31"/>
+      <w:bookmarkStart w:id="32" w:name="literature-cited"/>
+      <w:bookmarkEnd w:id="32"/>
       <w:r>
         <w:t xml:space="preserve">LITERATURE CITED</w:t>
       </w:r>
@@ -717,7 +755,7 @@
       <w:r>
         <w:t xml:space="preserve"> </w:t>
       </w:r>
-      <w:hyperlink r:id="rId32">
+      <w:hyperlink r:id="rId33">
         <w:r>
           <w:rPr>
             <w:rStyle w:val="Hyperlink"/>
@@ -770,7 +808,7 @@
       <w:r>
         <w:t xml:space="preserve"> </w:t>
       </w:r>
-      <w:hyperlink r:id="rId33">
+      <w:hyperlink r:id="rId34">
         <w:r>
           <w:rPr>
             <w:rStyle w:val="Hyperlink"/>
@@ -787,7 +825,7 @@
         <w:pStyle w:val="Bibliography"/>
       </w:pPr>
       <w:r>
-        <w:t xml:space="preserve">R Core Team. 2016.</w:t>
+        <w:t xml:space="preserve">R Core Team. 2017.</w:t>
       </w:r>
       <w:r>
         <w:t xml:space="preserve"> </w:t>
@@ -804,7 +842,7 @@
       <w:r>
         <w:t xml:space="preserve"> </w:t>
       </w:r>
-      <w:hyperlink r:id="rId34">
+      <w:hyperlink r:id="rId35">
         <w:r>
           <w:rPr>
             <w:rStyle w:val="Hyperlink"/>
@@ -826,7 +864,7 @@
       <w:r>
         <w:t xml:space="preserve"> </w:t>
       </w:r>
-      <w:hyperlink r:id="rId35">
+      <w:hyperlink r:id="rId36">
         <w:r>
           <w:rPr>
             <w:rStyle w:val="Hyperlink"/>
@@ -848,7 +886,7 @@
       <w:r>
         <w:t xml:space="preserve"> </w:t>
       </w:r>
-      <w:hyperlink r:id="rId36">
+      <w:hyperlink r:id="rId37">
         <w:r>
           <w:rPr>
             <w:rStyle w:val="Hyperlink"/>
@@ -865,12 +903,12 @@
         <w:pStyle w:val="Bibliography"/>
       </w:pPr>
       <w:r>
-        <w:t xml:space="preserve">Sparks, A. H., Ponte, E. M. D., Grünwald, N. J., and Foster, Z. 2017. Reproducible-research-in-plant-pathology. Available at:</w:t>
-      </w:r>
-      <w:r>
-        <w:t xml:space="preserve"> </w:t>
-      </w:r>
-      <w:hyperlink r:id="rId37">
+        <w:t xml:space="preserve">Sparks, A. H., Ponte, E. M. D., Foster, Z., and Grünwald, N. J. 2017. Reproducible-research-in-plant-pathology. Available at:</w:t>
+      </w:r>
+      <w:r>
+        <w:t xml:space="preserve"> </w:t>
+      </w:r>
+      <w:hyperlink r:id="rId38">
         <w:r>
           <w:rPr>
             <w:rStyle w:val="Hyperlink"/>
@@ -1100,7 +1138,7 @@
     </w:lvl>
   </w:abstractNum>
   <w:abstractNum w:abstractNumId="990">
-    <w:nsid w:val="13dad7ed"/>
+    <w:nsid w:val="bc064e96"/>
     <w:multiLevelType w:val="multilevel"/>
     <w:lvl w:ilvl="0">
       <w:numFmt w:val="bullet"/>
@@ -1181,7 +1219,7 @@
     </w:lvl>
   </w:abstractNum>
   <w:abstractNum w:abstractNumId="99411">
-    <w:nsid w:val="35803d8f"/>
+    <w:nsid w:val="82f9733f"/>
     <w:multiLevelType w:val="multilevel"/>
     <w:lvl w:ilvl="0">
       <w:start w:val="1"/>
@@ -1269,7 +1307,7 @@
     </w:lvl>
   </w:abstractNum>
   <w:abstractNum w:abstractNumId="991">
-    <w:nsid w:val="9ad8d8c0"/>
+    <w:nsid w:val="a0dd71bf"/>
     <w:multiLevelType w:val="multilevel"/>
     <w:lvl w:ilvl="0">
       <w:numFmt w:val="bullet"/>

</xml_diff>

<commit_message>
Commit for Travis build
Remove appveyor for now
</commit_message>
<xml_diff>
--- a/inst/paper/What_Does_Reproducible_Research_Mean_for_Plant_Pathology.docx
+++ b/inst/paper/What_Does_Reproducible_Research_Mean_for_Plant_Pathology.docx
@@ -1138,7 +1138,7 @@
     </w:lvl>
   </w:abstractNum>
   <w:abstractNum w:abstractNumId="990">
-    <w:nsid w:val="bc064e96"/>
+    <w:nsid w:val="dacc1b49"/>
     <w:multiLevelType w:val="multilevel"/>
     <w:lvl w:ilvl="0">
       <w:numFmt w:val="bullet"/>
@@ -1219,7 +1219,7 @@
     </w:lvl>
   </w:abstractNum>
   <w:abstractNum w:abstractNumId="99411">
-    <w:nsid w:val="82f9733f"/>
+    <w:nsid w:val="aa665e96"/>
     <w:multiLevelType w:val="multilevel"/>
     <w:lvl w:ilvl="0">
       <w:start w:val="1"/>
@@ -1307,7 +1307,7 @@
     </w:lvl>
   </w:abstractNum>
   <w:abstractNum w:abstractNumId="991">
-    <w:nsid w:val="a0dd71bf"/>
+    <w:nsid w:val="6efa48af"/>
     <w:multiLevelType w:val="multilevel"/>
     <w:lvl w:ilvl="0">
       <w:numFmt w:val="bullet"/>

</xml_diff>

<commit_message>
Added diagram, abstract,  text and modified html template
</commit_message>
<xml_diff>
--- a/inst/paper/What_Does_Reproducible_Research_Mean_for_Plant_Pathology.docx
+++ b/inst/paper/What_Does_Reproducible_Research_Mean_for_Plant_Pathology.docx
@@ -7,13 +7,31 @@
         <w:pStyle w:val="Title"/>
       </w:pPr>
       <w:r>
-        <w:t xml:space="preserve">What</w:t>
-      </w:r>
-      <w:r>
-        <w:t xml:space="preserve"> </w:t>
-      </w:r>
-      <w:r>
-        <w:t xml:space="preserve">Does</w:t>
+        <w:t xml:space="preserve">Status</w:t>
+      </w:r>
+      <w:r>
+        <w:t xml:space="preserve"> </w:t>
+      </w:r>
+      <w:r>
+        <w:t xml:space="preserve">and</w:t>
+      </w:r>
+      <w:r>
+        <w:t xml:space="preserve"> </w:t>
+      </w:r>
+      <w:r>
+        <w:t xml:space="preserve">Best</w:t>
+      </w:r>
+      <w:r>
+        <w:t xml:space="preserve"> </w:t>
+      </w:r>
+      <w:r>
+        <w:t xml:space="preserve">Practices</w:t>
+      </w:r>
+      <w:r>
+        <w:t xml:space="preserve"> </w:t>
+      </w:r>
+      <w:r>
+        <w:t xml:space="preserve">for</w:t>
       </w:r>
       <w:r>
         <w:t xml:space="preserve"> </w:t>
@@ -31,13 +49,7 @@
         <w:t xml:space="preserve"> </w:t>
       </w:r>
       <w:r>
-        <w:t xml:space="preserve">Mean</w:t>
-      </w:r>
-      <w:r>
-        <w:t xml:space="preserve"> </w:t>
-      </w:r>
-      <w:r>
-        <w:t xml:space="preserve">for</w:t>
+        <w:t xml:space="preserve">In</w:t>
       </w:r>
       <w:r>
         <w:t xml:space="preserve"> </w:t>
@@ -49,7 +61,7 @@
         <w:t xml:space="preserve"> </w:t>
       </w:r>
       <w:r>
-        <w:t xml:space="preserve">Pathology?</w:t>
+        <w:t xml:space="preserve">Pathology</w:t>
       </w:r>
     </w:p>
     <w:p>
@@ -137,7 +149,7 @@
         <w:pStyle w:val="Date"/>
       </w:pPr>
       <w:r>
-        <w:t xml:space="preserve">2017-04-23</w:t>
+        <w:t xml:space="preserve">2017-08-13</w:t>
       </w:r>
     </w:p>
     <w:p>
@@ -161,7 +173,7 @@
         </w:numPr>
       </w:pPr>
       <w:r>
-        <w:t xml:space="preserve">Emerson M. Del Ponte: Universidade Federal de Viçosa, Viçosa, MG, Brasil</w:t>
+        <w:t xml:space="preserve">Emerson M. Del Ponte: Departamento de Fitopatologia, Universidade Federal de Viçosa, Viçosa, MG, Brasil</w:t>
       </w:r>
     </w:p>
     <w:p>
@@ -195,7 +207,7 @@
       <w:bookmarkStart w:id="21" w:name="abstract"/>
       <w:bookmarkEnd w:id="21"/>
       <w:r>
-        <w:t xml:space="preserve">ABSTRACT</w:t>
+        <w:t xml:space="preserve">Abstract</w:t>
       </w:r>
     </w:p>
     <w:p>
@@ -208,12 +220,34 @@
     </w:p>
     <w:p>
       <w:pPr>
-        <w:pStyle w:val="Heading1"/>
-      </w:pPr>
-      <w:bookmarkStart w:id="22" w:name="main-text"/>
+        <w:pStyle w:val="BodyText"/>
+      </w:pPr>
+      <w:r>
+        <w:t xml:space="preserve">Reproducible research practices have been highlighted extensively during the last ten years in many fields of study as standard to promote transparency and replication of scientific results, a well known current issue in science. In fact, scientific claims can only be evaluated based on how: protocols, materials, equipments and methods were described; data were collected and prepared; and analyses conducted. Sharing of data and computational code are central for current scholarly dissemination and communication standadars, but in many fields, including Plant Pathology, the rate at which the researchers are engaged in this endeavour is apparently slow. We randomly selected 200 articles published from 2012 to 2016 across 21 journals representative of the pathology discipline, which were scrutinized to obtain data reflecting reproducibility. We found that..</w:t>
+      </w:r>
+      <w:r>
+        <w:t xml:space="preserve"> </w:t>
+      </w:r>
+      <w:r>
+        <w:t xml:space="preserve">Protocols specific to plant pathology and open source tools for producing reproducible work and analysis is proposed to promote such practice among plant pathologists.</w:t>
+      </w:r>
+    </w:p>
+    <w:p>
+      <w:pPr>
+        <w:pStyle w:val="BodyText"/>
+      </w:pPr>
+      <w:r>
+        <w:t xml:space="preserve">Modern plant pathological research has many facets given the array of disciplines and subdisciplines currently involved and that contribute to increase basic and applied knowledge on several aspects of pathogen biology and disease development to ultimately improve management. Scientific research in the field vary from purely observational/descriptive nature to inferential based on experimental or simulation-derived small to big datasets. Whenever the case, research findings are verifiable based on how much of the research materials, processes and outcomes, beyond what is reported in the scientific article, are made available. These include biological materials (strains), acid nucleic sequences, experimental and simulated raw data annotations, drawing and photographs, statistical analysis codes, among others.</w:t>
+      </w:r>
+    </w:p>
+    <w:p>
+      <w:pPr>
+        <w:pStyle w:val="Heading2"/>
+      </w:pPr>
+      <w:bookmarkStart w:id="22" w:name="what-is-reproducible-research"/>
       <w:bookmarkEnd w:id="22"/>
       <w:r>
-        <w:t xml:space="preserve">MAIN TEXT</w:t>
+        <w:t xml:space="preserve">WHAT IS REPRODUCIBLE RESEARCH</w:t>
       </w:r>
     </w:p>
     <w:p>
@@ -221,13 +255,7 @@
         <w:pStyle w:val="FirstParagraph"/>
       </w:pPr>
       <w:r>
-        <w:t xml:space="preserve">Reproducibility and replicability in scientific research have once again been</w:t>
-      </w:r>
-      <w:r>
-        <w:t xml:space="preserve"> </w:t>
-      </w:r>
-      <w:r>
-        <w:t xml:space="preserve">highlighted recently</w:t>
+        <w:t xml:space="preserve">Reproducibility and replicability in scientific research have once again been highlighted recently</w:t>
       </w:r>
       <w:r>
         <w:t xml:space="preserve"> </w:t>
@@ -239,7 +267,46 @@
         <w:t xml:space="preserve"> </w:t>
       </w:r>
       <w:r>
-        <w:t xml:space="preserve">as an issue.</w:t>
+        <w:t xml:space="preserve">as an issue. Patil et al.</w:t>
+      </w:r>
+      <w:r>
+        <w:t xml:space="preserve"> </w:t>
+      </w:r>
+      <w:r>
+        <w:t xml:space="preserve">(2016)</w:t>
+      </w:r>
+      <w:r>
+        <w:t xml:space="preserve"> </w:t>
+      </w:r>
+      <w:r>
+        <w:t xml:space="preserve">have provided several definitions to clarify the concepts surrounding reproducibility and replicability. For the purposes of this paper we follow the definitions as given by Patil et al.</w:t>
+      </w:r>
+      <w:r>
+        <w:t xml:space="preserve"> </w:t>
+      </w:r>
+      <w:r>
+        <w:t xml:space="preserve">(2016)</w:t>
+      </w:r>
+      <w:r>
+        <w:t xml:space="preserve">.</w:t>
+      </w:r>
+    </w:p>
+    <w:p>
+      <w:pPr>
+        <w:pStyle w:val="Heading2"/>
+      </w:pPr>
+      <w:bookmarkStart w:id="23" w:name="towards-reproducible-research-practices"/>
+      <w:bookmarkEnd w:id="23"/>
+      <w:r>
+        <w:t xml:space="preserve">TOWARDS REPRODUCIBLE RESEARCH PRACTICES</w:t>
+      </w:r>
+    </w:p>
+    <w:p>
+      <w:pPr>
+        <w:pStyle w:val="FirstParagraph"/>
+      </w:pPr>
+      <w:r>
+        <w:t xml:space="preserve">A general workflow for producing academic research involves clearly defining a research question, obtaining data for testing the hypothesis, summarizing/analyzing and presenting data and results, and writing the manuscript. Here we defined three levels of reproducibility which are also related with the evolution of computational methods and reproducible practices (Fig. 1).</w:t>
       </w:r>
     </w:p>
     <w:p>
@@ -247,40 +314,25 @@
         <w:pStyle w:val="BodyText"/>
       </w:pPr>
       <w:r>
-        <w:t xml:space="preserve">Patil et al.</w:t>
-      </w:r>
-      <w:r>
-        <w:t xml:space="preserve"> </w:t>
-      </w:r>
-      <w:r>
-        <w:t xml:space="preserve">(2016)</w:t>
-      </w:r>
-      <w:r>
-        <w:t xml:space="preserve"> </w:t>
-      </w:r>
-      <w:r>
-        <w:t xml:space="preserve">have provided several definitions to clarify the</w:t>
-      </w:r>
-      <w:r>
-        <w:t xml:space="preserve"> </w:t>
-      </w:r>
-      <w:r>
-        <w:t xml:space="preserve">concepts surrounding reproducibility and replicability. For the purposes of this</w:t>
-      </w:r>
-      <w:r>
-        <w:t xml:space="preserve"> </w:t>
-      </w:r>
-      <w:r>
-        <w:t xml:space="preserve">paper we follow the definitions as given by Patil et al.</w:t>
-      </w:r>
-      <w:r>
-        <w:t xml:space="preserve"> </w:t>
-      </w:r>
-      <w:r>
-        <w:t xml:space="preserve">(2016)</w:t>
-      </w:r>
-      <w:r>
-        <w:t xml:space="preserve">.</w:t>
+        <w:t xml:space="preserve">A first level of reproducibility involves making available research materials such as strains and/or nucleic acid sequences in public collection and citations for methods used. A second level involves providing raw data and codes as binary files (PDF or other non-text file) in supplemental materials which do not allow promptly access to the data and running the codes because of use of expensive commercial software or a paywall. A highest level includes efforts to annotate structured raw data and fully document the analysis using open source code which are deposited in public repositories and can be run more easily following download of data and codes. The first level as reported is an essential step that is not substituted by the other practices and eventually researchers fail to provide sufficient description or correct citations. In the next section we present standards and tools that can be used to ensure reproducibility.</w:t>
+      </w:r>
+    </w:p>
+    <w:p>
+      <w:pPr>
+        <w:pStyle w:val="BodyText"/>
+      </w:pPr>
+      <w:r>
+        <w:t xml:space="preserve">[]!('Diagram.png')</w:t>
+      </w:r>
+    </w:p>
+    <w:p>
+      <w:pPr>
+        <w:pStyle w:val="Heading3"/>
+      </w:pPr>
+      <w:bookmarkStart w:id="24" w:name="methodology"/>
+      <w:bookmarkEnd w:id="24"/>
+      <w:r>
+        <w:t xml:space="preserve">Methodology</w:t>
       </w:r>
     </w:p>
     <w:p>
@@ -292,17 +344,41 @@
         </w:numPr>
       </w:pPr>
       <w:r>
-        <w:t xml:space="preserve">Why reproducible research</w:t>
-      </w:r>
-    </w:p>
-    <w:p>
-      <w:pPr>
-        <w:pStyle w:val="Heading2"/>
-      </w:pPr>
-      <w:bookmarkStart w:id="23" w:name="best-methods-for-reproducible-research"/>
-      <w:bookmarkEnd w:id="23"/>
-      <w:r>
-        <w:t xml:space="preserve">BEST METHODS FOR REPRODUCIBLE RESEARCH</w:t>
+        <w:t xml:space="preserve">Citation of methods, software, packages, etc.</w:t>
+      </w:r>
+    </w:p>
+    <w:p>
+      <w:pPr>
+        <w:pStyle w:val="Compact"/>
+        <w:numPr>
+          <w:numId w:val="1002"/>
+          <w:ilvl w:val="0"/>
+        </w:numPr>
+      </w:pPr>
+      <w:r>
+        <w:t xml:space="preserve">deposit and annotate biological materials</w:t>
+      </w:r>
+    </w:p>
+    <w:p>
+      <w:pPr>
+        <w:pStyle w:val="Compact"/>
+        <w:numPr>
+          <w:numId w:val="1002"/>
+          <w:ilvl w:val="0"/>
+        </w:numPr>
+      </w:pPr>
+      <w:r>
+        <w:t xml:space="preserve">provide full description for equipments, etc.</w:t>
+      </w:r>
+    </w:p>
+    <w:p>
+      <w:pPr>
+        <w:pStyle w:val="Heading3"/>
+      </w:pPr>
+      <w:bookmarkStart w:id="25" w:name="data"/>
+      <w:bookmarkEnd w:id="25"/>
+      <w:r>
+        <w:t xml:space="preserve">Data</w:t>
       </w:r>
     </w:p>
     <w:p>
@@ -314,7 +390,7 @@
         </w:numPr>
       </w:pPr>
       <w:r>
-        <w:t xml:space="preserve">Provide definitions (provide definitions for terms used so it's clear)</w:t>
+        <w:t xml:space="preserve">Data formatting (flat files; use Comma Chameleon, Table Tool, others?)</w:t>
       </w:r>
     </w:p>
     <w:p>
@@ -326,7 +402,7 @@
         </w:numPr>
       </w:pPr>
       <w:r>
-        <w:t xml:space="preserve">Data</w:t>
+        <w:t xml:space="preserve">Data annotation</w:t>
       </w:r>
     </w:p>
     <w:p>
@@ -338,89 +414,17 @@
         </w:numPr>
       </w:pPr>
       <w:r>
-        <w:t xml:space="preserve">Data formatting (flat files; use Comma Chameleon, Table Tool, others?)</w:t>
-      </w:r>
-    </w:p>
-    <w:p>
-      <w:pPr>
-        <w:pStyle w:val="Compact"/>
-        <w:numPr>
-          <w:numId w:val="1003"/>
-          <w:ilvl w:val="0"/>
-        </w:numPr>
-      </w:pPr>
-      <w:r>
         <w:t xml:space="preserve">Data storage (don't edit raw data files; use file permissions to prevent changes to raw data files, use data bases where possible and appropriate; etc.)</w:t>
       </w:r>
     </w:p>
     <w:p>
       <w:pPr>
-        <w:pStyle w:val="Compact"/>
-        <w:numPr>
-          <w:numId w:val="1003"/>
-          <w:ilvl w:val="0"/>
-        </w:numPr>
-      </w:pPr>
-      <w:r>
-        <w:t xml:space="preserve">When publishing</w:t>
-      </w:r>
-    </w:p>
-    <w:p>
-      <w:pPr>
-        <w:pStyle w:val="Compact"/>
-        <w:numPr>
-          <w:numId w:val="1003"/>
-          <w:ilvl w:val="0"/>
-        </w:numPr>
-      </w:pPr>
-      <w:r>
-        <w:t xml:space="preserve">Provide data</w:t>
-      </w:r>
-    </w:p>
-    <w:p>
-      <w:pPr>
-        <w:pStyle w:val="Compact"/>
-        <w:numPr>
-          <w:numId w:val="1003"/>
-          <w:ilvl w:val="0"/>
-        </w:numPr>
-      </w:pPr>
-      <w:r>
-        <w:t xml:space="preserve">Provide code</w:t>
-      </w:r>
-    </w:p>
-    <w:p>
-      <w:pPr>
-        <w:pStyle w:val="Compact"/>
-        <w:numPr>
-          <w:numId w:val="1003"/>
-          <w:ilvl w:val="0"/>
-        </w:numPr>
-      </w:pPr>
-      <w:r>
-        <w:t xml:space="preserve">Using GitHub for code (and small data?)</w:t>
-      </w:r>
-    </w:p>
-    <w:p>
-      <w:pPr>
-        <w:pStyle w:val="Compact"/>
-        <w:numPr>
-          <w:numId w:val="1003"/>
-          <w:ilvl w:val="0"/>
-        </w:numPr>
-      </w:pPr>
-      <w:r>
-        <w:t xml:space="preserve">Using Figshare or Zenodo vs a lab website (DOIs, other reasons)</w:t>
-      </w:r>
-    </w:p>
-    <w:p>
-      <w:pPr>
-        <w:pStyle w:val="Heading2"/>
-      </w:pPr>
-      <w:bookmarkStart w:id="24" w:name="what-is-the-state-of-reproducible-research-in-plant-pathology"/>
-      <w:bookmarkEnd w:id="24"/>
-      <w:r>
-        <w:t xml:space="preserve">WHAT IS THE STATE OF REPRODUCIBLE RESEARCH IN PLANT PATHOLOGY?</w:t>
+        <w:pStyle w:val="Heading3"/>
+      </w:pPr>
+      <w:bookmarkStart w:id="26" w:name="source-code"/>
+      <w:bookmarkEnd w:id="26"/>
+      <w:r>
+        <w:t xml:space="preserve">Source code</w:t>
       </w:r>
     </w:p>
     <w:p>
@@ -432,6 +436,98 @@
         </w:numPr>
       </w:pPr>
       <w:r>
+        <w:t xml:space="preserve">The problem of commercial software and mouse-based routines</w:t>
+      </w:r>
+    </w:p>
+    <w:p>
+      <w:pPr>
+        <w:pStyle w:val="Compact"/>
+        <w:numPr>
+          <w:numId w:val="1004"/>
+          <w:ilvl w:val="0"/>
+        </w:numPr>
+      </w:pPr>
+      <w:r>
+        <w:t xml:space="preserve">Why to avoid binary files as supplements?</w:t>
+      </w:r>
+    </w:p>
+    <w:p>
+      <w:pPr>
+        <w:pStyle w:val="Compact"/>
+        <w:numPr>
+          <w:numId w:val="1004"/>
+          <w:ilvl w:val="0"/>
+        </w:numPr>
+      </w:pPr>
+      <w:r>
+        <w:t xml:space="preserve">Writing and documenting using open source software</w:t>
+      </w:r>
+    </w:p>
+    <w:p>
+      <w:pPr>
+        <w:pStyle w:val="Compact"/>
+        <w:numPr>
+          <w:numId w:val="1004"/>
+          <w:ilvl w:val="0"/>
+        </w:numPr>
+      </w:pPr>
+      <w:r>
+        <w:t xml:space="preserve">Availability in public repositories</w:t>
+      </w:r>
+    </w:p>
+    <w:p>
+      <w:pPr>
+        <w:pStyle w:val="Heading3"/>
+      </w:pPr>
+      <w:bookmarkStart w:id="27" w:name="repository"/>
+      <w:bookmarkEnd w:id="27"/>
+      <w:r>
+        <w:t xml:space="preserve">Repository</w:t>
+      </w:r>
+    </w:p>
+    <w:p>
+      <w:pPr>
+        <w:pStyle w:val="Compact"/>
+        <w:numPr>
+          <w:numId w:val="1005"/>
+          <w:ilvl w:val="0"/>
+        </w:numPr>
+      </w:pPr>
+      <w:r>
+        <w:t xml:space="preserve">Using GitHub for code (and small data?)</w:t>
+      </w:r>
+    </w:p>
+    <w:p>
+      <w:pPr>
+        <w:pStyle w:val="Compact"/>
+        <w:numPr>
+          <w:numId w:val="1005"/>
+          <w:ilvl w:val="0"/>
+        </w:numPr>
+      </w:pPr>
+      <w:r>
+        <w:t xml:space="preserve">Using Figshare or Zenodo vs a lab website (DOIs, other reasons)</w:t>
+      </w:r>
+    </w:p>
+    <w:p>
+      <w:pPr>
+        <w:pStyle w:val="Heading2"/>
+      </w:pPr>
+      <w:bookmarkStart w:id="28" w:name="state-of-reproducible-research-in-plant-pathology"/>
+      <w:bookmarkEnd w:id="28"/>
+      <w:r>
+        <w:t xml:space="preserve">STATE OF REPRODUCIBLE RESEARCH IN PLANT PATHOLOGY</w:t>
+      </w:r>
+    </w:p>
+    <w:p>
+      <w:pPr>
+        <w:pStyle w:val="Compact"/>
+        <w:numPr>
+          <w:numId w:val="1006"/>
+          <w:ilvl w:val="0"/>
+        </w:numPr>
+      </w:pPr>
+      <w:r>
         <w:t xml:space="preserve">Madden et al.</w:t>
       </w:r>
       <w:r>
@@ -482,7 +578,7 @@
       <w:pPr>
         <w:pStyle w:val="Compact"/>
         <w:numPr>
-          <w:numId w:val="1004"/>
+          <w:numId w:val="1006"/>
           <w:ilvl w:val="0"/>
         </w:numPr>
       </w:pPr>
@@ -501,7 +597,7 @@
       <w:r>
         <w:t xml:space="preserve">provide models, data and code, (</w:t>
       </w:r>
-      <w:hyperlink r:id="rId25">
+      <w:hyperlink r:id="rId29">
         <w:r>
           <w:rPr>
             <w:rStyle w:val="Hyperlink"/>
@@ -529,7 +625,7 @@
       <w:pPr>
         <w:pStyle w:val="Compact"/>
         <w:numPr>
-          <w:numId w:val="1004"/>
+          <w:numId w:val="1006"/>
           <w:ilvl w:val="0"/>
         </w:numPr>
       </w:pPr>
@@ -548,7 +644,7 @@
       <w:r>
         <w:t xml:space="preserve">provide models, data and code, (</w:t>
       </w:r>
-      <w:hyperlink r:id="rId26">
+      <w:hyperlink r:id="rId30">
         <w:r>
           <w:rPr>
             <w:rStyle w:val="Hyperlink"/>
@@ -570,7 +666,7 @@
       <w:pPr>
         <w:pStyle w:val="Compact"/>
         <w:numPr>
-          <w:numId w:val="1004"/>
+          <w:numId w:val="1006"/>
           <w:ilvl w:val="0"/>
         </w:numPr>
       </w:pPr>
@@ -582,7 +678,7 @@
       <w:pPr>
         <w:pStyle w:val="Compact"/>
         <w:numPr>
-          <w:numId w:val="1004"/>
+          <w:numId w:val="1006"/>
           <w:ilvl w:val="0"/>
         </w:numPr>
       </w:pPr>
@@ -594,7 +690,7 @@
       <w:pPr>
         <w:pStyle w:val="Compact"/>
         <w:numPr>
-          <w:numId w:val="1004"/>
+          <w:numId w:val="1006"/>
           <w:ilvl w:val="0"/>
         </w:numPr>
       </w:pPr>
@@ -604,7 +700,7 @@
       <w:r>
         <w:t xml:space="preserve"> </w:t>
       </w:r>
-      <w:hyperlink r:id="rId27">
+      <w:hyperlink r:id="rId31">
         <w:r>
           <w:rPr>
             <w:rStyle w:val="Hyperlink"/>
@@ -617,7 +713,7 @@
       <w:pPr>
         <w:pStyle w:val="Compact"/>
         <w:numPr>
-          <w:numId w:val="1004"/>
+          <w:numId w:val="1006"/>
           <w:ilvl w:val="0"/>
         </w:numPr>
       </w:pPr>
@@ -627,7 +723,7 @@
       <w:r>
         <w:t xml:space="preserve"> </w:t>
       </w:r>
-      <w:hyperlink r:id="rId28">
+      <w:hyperlink r:id="rId32">
         <w:r>
           <w:rPr>
             <w:rStyle w:val="Hyperlink"/>
@@ -640,7 +736,7 @@
       <w:pPr>
         <w:pStyle w:val="Compact"/>
         <w:numPr>
-          <w:numId w:val="1004"/>
+          <w:numId w:val="1006"/>
           <w:ilvl w:val="0"/>
         </w:numPr>
       </w:pPr>
@@ -652,10 +748,10 @@
       <w:pPr>
         <w:pStyle w:val="Heading2"/>
       </w:pPr>
-      <w:bookmarkStart w:id="29" w:name="random-sampling-of-articles-from-the-top-20-plant-pathology-journals"/>
-      <w:bookmarkEnd w:id="29"/>
-      <w:r>
-        <w:t xml:space="preserve">RANDOM SAMPLING OF ARTICLES FROM THE TOP 20 PLANT PATHOLOGY JOURNALS</w:t>
+      <w:bookmarkStart w:id="33" w:name="summary-of-reproducible-research-in-plant-pathology"/>
+      <w:bookmarkEnd w:id="33"/>
+      <w:r>
+        <w:t xml:space="preserve">SUMMARY OF REPRODUCIBLE RESEARCH IN PLANT PATHOLOGY</w:t>
       </w:r>
     </w:p>
     <w:p>
@@ -663,7 +759,7 @@
         <w:pStyle w:val="FirstParagraph"/>
       </w:pPr>
       <w:r>
-        <w:t xml:space="preserve">The 21 plant pathology discipline journals were selected by the authors as representations of discipline-based journals where others in the field of phytopathology are likely to publish were used to create a database of journals from which to randomly select articles for inspection. Two hundred articles were randomly selected from 2012 to 2016 from a list of randomly selected pages assigned to a randomised list of the 21 journals</w:t>
+        <w:t xml:space="preserve">Twenty-one plant pathology discipline journals were selected by the authors as representations of discipline-based journals target by the plant pathology research community. Among them, both fundamental and/or applied as well as journals covering specific group of pathogens/plants or broad areas were included. Two hundred articles were randomly selected from issues published from 2012 to 2016. A list of randomly selected pages was assigned to a randomised list of the 21 journals</w:t>
       </w:r>
       <w:r>
         <w:t xml:space="preserve"> </w:t>
@@ -687,15 +783,7 @@
         <w:t xml:space="preserve">e.g.</w:t>
       </w:r>
       <w:r>
-        <w:t xml:space="preserve">, a review or otherwise not related to plant pathology, the next article was selected until a suitable article was found. Notes regarding the selection of articles can be found in the file, XXXX, available in this paper's repository. The pages list was numbered from page one and went to 150. This was done since some journals restart their numbering with each issue and also ensures that the journal is more likely to have a page number corresponding to the randomly generated value. This also assumes that there is no effect or bias on reproducibility based on the time of year that an article was published, since most journals start with page number one at the beginning of the year.</w:t>
-      </w:r>
-    </w:p>
-    <w:p>
-      <w:pPr>
-        <w:pStyle w:val="BodyText"/>
-      </w:pPr>
-      <w:r>
-        <w:t xml:space="preserve">The list of journals was saved as a comma separated value (CSV) file and imported into R</w:t>
+        <w:t xml:space="preserve">, a review or otherwise not related to plant pathology, the next article was selected until a suitable article was found. Notes regarding the selection of articles can be found in the file, XXXX, available in this paper's repository. The pages list was numbered from page one and went to 150. This was done since some journals restart their numbering with each issue and also ensures that the journal is more likely to have a page number corresponding to the randomly generated value. This also assumes that there is no effect or bias on reproducibility based on the time of year that an article was published, since most journals start with page number one at the beginning of the year. The list of journals was saved as a comma separated value (CSV) file and imported into R</w:t>
       </w:r>
       <w:r>
         <w:t xml:space="preserve"> </w:t>
@@ -711,8 +799,8 @@
       <w:pPr>
         <w:pStyle w:val="Heading2"/>
       </w:pPr>
-      <w:bookmarkStart w:id="30" w:name="discussion"/>
-      <w:bookmarkEnd w:id="30"/>
+      <w:bookmarkStart w:id="34" w:name="discussion"/>
+      <w:bookmarkEnd w:id="34"/>
       <w:r>
         <w:t xml:space="preserve">DISCUSSION</w:t>
       </w:r>
@@ -721,8 +809,8 @@
       <w:pPr>
         <w:pStyle w:val="Heading2"/>
       </w:pPr>
-      <w:bookmarkStart w:id="31" w:name="ackowledgements"/>
-      <w:bookmarkEnd w:id="31"/>
+      <w:bookmarkStart w:id="35" w:name="ackowledgements"/>
+      <w:bookmarkEnd w:id="35"/>
       <w:r>
         <w:t xml:space="preserve">ACKOWLEDGEMENTS</w:t>
       </w:r>
@@ -731,8 +819,8 @@
       <w:pPr>
         <w:pStyle w:val="Heading3"/>
       </w:pPr>
-      <w:bookmarkStart w:id="32" w:name="literature-cited"/>
-      <w:bookmarkEnd w:id="32"/>
+      <w:bookmarkStart w:id="36" w:name="literature-cited"/>
+      <w:bookmarkEnd w:id="36"/>
       <w:r>
         <w:t xml:space="preserve">LITERATURE CITED</w:t>
       </w:r>
@@ -755,7 +843,7 @@
       <w:r>
         <w:t xml:space="preserve"> </w:t>
       </w:r>
-      <w:hyperlink r:id="rId33">
+      <w:hyperlink r:id="rId37">
         <w:r>
           <w:rPr>
             <w:rStyle w:val="Hyperlink"/>
@@ -808,7 +896,7 @@
       <w:r>
         <w:t xml:space="preserve"> </w:t>
       </w:r>
-      <w:hyperlink r:id="rId34">
+      <w:hyperlink r:id="rId38">
         <w:r>
           <w:rPr>
             <w:rStyle w:val="Hyperlink"/>
@@ -842,7 +930,7 @@
       <w:r>
         <w:t xml:space="preserve"> </w:t>
       </w:r>
-      <w:hyperlink r:id="rId35">
+      <w:hyperlink r:id="rId39">
         <w:r>
           <w:rPr>
             <w:rStyle w:val="Hyperlink"/>
@@ -864,7 +952,7 @@
       <w:r>
         <w:t xml:space="preserve"> </w:t>
       </w:r>
-      <w:hyperlink r:id="rId36">
+      <w:hyperlink r:id="rId40">
         <w:r>
           <w:rPr>
             <w:rStyle w:val="Hyperlink"/>
@@ -886,7 +974,7 @@
       <w:r>
         <w:t xml:space="preserve"> </w:t>
       </w:r>
-      <w:hyperlink r:id="rId37">
+      <w:hyperlink r:id="rId41">
         <w:r>
           <w:rPr>
             <w:rStyle w:val="Hyperlink"/>
@@ -908,7 +996,7 @@
       <w:r>
         <w:t xml:space="preserve"> </w:t>
       </w:r>
-      <w:hyperlink r:id="rId38">
+      <w:hyperlink r:id="rId42">
         <w:r>
           <w:rPr>
             <w:rStyle w:val="Hyperlink"/>
@@ -1138,7 +1226,7 @@
     </w:lvl>
   </w:abstractNum>
   <w:abstractNum w:abstractNumId="990">
-    <w:nsid w:val="dacc1b49"/>
+    <w:nsid w:val="5de82ce9"/>
     <w:multiLevelType w:val="multilevel"/>
     <w:lvl w:ilvl="0">
       <w:numFmt w:val="bullet"/>
@@ -1219,7 +1307,7 @@
     </w:lvl>
   </w:abstractNum>
   <w:abstractNum w:abstractNumId="99411">
-    <w:nsid w:val="aa665e96"/>
+    <w:nsid w:val="bbbe7136"/>
     <w:multiLevelType w:val="multilevel"/>
     <w:lvl w:ilvl="0">
       <w:start w:val="1"/>
@@ -1307,7 +1395,7 @@
     </w:lvl>
   </w:abstractNum>
   <w:abstractNum w:abstractNumId="991">
-    <w:nsid w:val="6efa48af"/>
+    <w:nsid w:val="2d7e49f4"/>
     <w:multiLevelType w:val="multilevel"/>
     <w:lvl w:ilvl="0">
       <w:numFmt w:val="bullet"/>
@@ -1427,6 +1515,12 @@
     <w:abstractNumId w:val="991"/>
   </w:num>
   <w:num w:numId="1004">
+    <w:abstractNumId w:val="991"/>
+  </w:num>
+  <w:num w:numId="1005">
+    <w:abstractNumId w:val="991"/>
+  </w:num>
+  <w:num w:numId="1006">
     <w:abstractNumId w:val="991"/>
   </w:num>
 </w:numbering>

</xml_diff>

<commit_message>
Export PDF of Figure 1 in paper when knitting MS Word document
</commit_message>
<xml_diff>
--- a/inst/paper/What_Does_Reproducible_Research_Mean_for_Plant_Pathology.docx
+++ b/inst/paper/What_Does_Reproducible_Research_Mean_for_Plant_Pathology.docx
@@ -149,7 +149,168 @@
         <w:pStyle w:val="Date"/>
       </w:pPr>
       <w:r>
-        <w:t xml:space="preserve">2017-08-13</w:t>
+        <w:t xml:space="preserve">Last</w:t>
+      </w:r>
+      <w:r>
+        <w:t xml:space="preserve"> </w:t>
+      </w:r>
+      <w:r>
+        <w:t xml:space="preserve">update:</w:t>
+      </w:r>
+      <w:r>
+        <w:t xml:space="preserve"> </w:t>
+      </w:r>
+      <w:r>
+        <w:t xml:space="preserve">2017-08-14</w:t>
+      </w:r>
+    </w:p>
+    <w:p>
+      <w:pPr>
+        <w:pStyle w:val="FirstParagraph"/>
+      </w:pPr>
+      <w:r>
+        <w:t xml:space="preserve">First author: Centre for Crop Health, University of Southern Queensland, Toowoomba, Qld 4350, Australia; second author: Departamento de Fitopatologia, Universidade Federal de Viçosa, Viçosa, MG, Brasil; third and fourth authors: Horticultural Crops Research Laboratory, USDA Agricultural Research Service, Corvallis, OR 97330, USA</w:t>
+      </w:r>
+    </w:p>
+    <w:p>
+      <w:pPr>
+        <w:pStyle w:val="BodyText"/>
+      </w:pPr>
+      <w:r>
+        <w:t xml:space="preserve">Accepted for publication:</w:t>
+      </w:r>
+    </w:p>
+    <w:p>
+      <w:pPr>
+        <w:pStyle w:val="Heading1"/>
+      </w:pPr>
+      <w:bookmarkStart w:id="21" w:name="abstract"/>
+      <w:bookmarkEnd w:id="21"/>
+      <w:r>
+        <w:t xml:space="preserve">Abstract</w:t>
+      </w:r>
+    </w:p>
+    <w:p>
+      <w:pPr>
+        <w:pStyle w:val="FirstParagraph"/>
+      </w:pPr>
+      <w:r>
+        <w:t xml:space="preserve">Reproducible research practices have been highlighted extensively during the last ten years in many fields of study as standard to promote transparency and replication of scientific results, a well known current issue in science. In fact, scientific claims can only be evaluated based on how: protocols, materials, equipments and methods were described; data were collected and prepared; and analyses conducted. Sharing of data and computational code are central for current scholarly dissemination and communication standadars, but in many fields, including Plant Pathology, the rate at which the researchers are engaged in this endeavour is apparently slow. We randomly selected 200 articles published from 2012 to 2016 across 21 journals representative of the pathology discipline, which were scrutinized to obtain data reflecting reproducibility. We found that.. Protocols specific to plant pathology and open source tools for producing reproducible work and analysis is proposed to promote such practice among plant pathologists.</w:t>
+      </w:r>
+    </w:p>
+    <w:p>
+      <w:pPr>
+        <w:pStyle w:val="Heading1"/>
+      </w:pPr>
+      <w:bookmarkStart w:id="22" w:name="main-text"/>
+      <w:bookmarkEnd w:id="22"/>
+      <w:r>
+        <w:t xml:space="preserve">Main text</w:t>
+      </w:r>
+    </w:p>
+    <w:p>
+      <w:pPr>
+        <w:pStyle w:val="Heading2"/>
+      </w:pPr>
+      <w:bookmarkStart w:id="23" w:name="introductory"/>
+      <w:bookmarkEnd w:id="23"/>
+      <w:r>
+        <w:t xml:space="preserve">Introductory</w:t>
+      </w:r>
+    </w:p>
+    <w:p>
+      <w:pPr>
+        <w:pStyle w:val="FirstParagraph"/>
+      </w:pPr>
+      <w:r>
+        <w:t xml:space="preserve">Modern plant pathological research has many facets given the array of disciplines and subdisciplines currently involved. Collectively, they contribute to increase our basic and applied knowledge on several aspects of pathogen biology and disease development to ultimately improve management. Scientific research in the field vary from purely observational/descriptive nature to inferential based on experimental or simulation-derived small/large datasets. Whenever the case, research findings are verifiable based on how much of the research materials, processes and outcomes, beyond what is reported in the scientific article, are made available. These include biological materials (strains), acid nucleic sequences, experimental and simulated raw data annotations, drawing and photographs, statistical analysis codes, among others.</w:t>
+      </w:r>
+    </w:p>
+    <w:p>
+      <w:pPr>
+        <w:pStyle w:val="Heading2"/>
+      </w:pPr>
+      <w:bookmarkStart w:id="24" w:name="reproducible-research"/>
+      <w:bookmarkEnd w:id="24"/>
+      <w:r>
+        <w:t xml:space="preserve">3 Reproducible research</w:t>
+      </w:r>
+    </w:p>
+    <w:p>
+      <w:pPr>
+        <w:pStyle w:val="FirstParagraph"/>
+      </w:pPr>
+      <w:r>
+        <w:t xml:space="preserve">Reproducibility and replicability in scientific research have once again been highlighted recently</w:t>
+      </w:r>
+      <w:r>
+        <w:t xml:space="preserve"> </w:t>
+      </w:r>
+      <w:r>
+        <w:t xml:space="preserve">(Nature 2016; Baker 2016)</w:t>
+      </w:r>
+      <w:r>
+        <w:t xml:space="preserve"> </w:t>
+      </w:r>
+      <w:r>
+        <w:t xml:space="preserve">as an issue. Patil et al.</w:t>
+      </w:r>
+      <w:r>
+        <w:t xml:space="preserve"> </w:t>
+      </w:r>
+      <w:r>
+        <w:t xml:space="preserve">(2016)</w:t>
+      </w:r>
+      <w:r>
+        <w:t xml:space="preserve"> </w:t>
+      </w:r>
+      <w:r>
+        <w:t xml:space="preserve">have provided several definitions to clarify the concepts surrounding reproducibility and replicability. For the purposes of this paper we follow the definitions as given by Patil et al.</w:t>
+      </w:r>
+      <w:r>
+        <w:t xml:space="preserve"> </w:t>
+      </w:r>
+      <w:r>
+        <w:t xml:space="preserve">(2016)</w:t>
+      </w:r>
+      <w:r>
+        <w:t xml:space="preserve">.</w:t>
+      </w:r>
+    </w:p>
+    <w:p>
+      <w:pPr>
+        <w:pStyle w:val="Heading2"/>
+      </w:pPr>
+      <w:bookmarkStart w:id="25" w:name="a-general-workflow"/>
+      <w:bookmarkEnd w:id="25"/>
+      <w:r>
+        <w:t xml:space="preserve">A general workflow</w:t>
+      </w:r>
+    </w:p>
+    <w:p>
+      <w:pPr>
+        <w:pStyle w:val="FirstParagraph"/>
+      </w:pPr>
+      <w:r>
+        <w:t xml:space="preserve">A general workflow for producing academic research involves clearly defining a research question, obtaining data for testing the hypothesis, summarizing/analyzing and presenting data and results, and writing the manuscript. Here we defined three levels of reproducibility which are also related with the evolution of computational methods and reproducible practices (Fig. 1).</w:t>
+      </w:r>
+    </w:p>
+    <w:p>
+      <w:pPr>
+        <w:pStyle w:val="BodyText"/>
+      </w:pPr>
+      <w:r>
+        <w:t xml:space="preserve">A first level of reproducibility involves making available research materials such as strains and/or nucleic acid sequences in public collection and citations for methods used. A second level involves providing raw data and codes as binary files (PDF or other non-text file) in supplemental materials which do not allow promptly access to the data and running the codes because of use of expensive commercial software or a paywall. A highest level includes efforts to annotate structured raw data and fully document the analysis using open source code which are deposited in public repositories and can be run more easily following download of data and codes. The first level as reported is an essential step that is not substituted by the other practices and eventually researchers fail to provide sufficient description or correct citations. In the next section we present standards and tools that can be used to ensure reproducibility (Figure 1).</w:t>
+      </w:r>
+    </w:p>
+    <w:p>
+      <w:pPr>
+        <w:pStyle w:val="Heading3"/>
+      </w:pPr>
+      <w:bookmarkStart w:id="26" w:name="methods"/>
+      <w:bookmarkEnd w:id="26"/>
+      <w:r>
+        <w:t xml:space="preserve">Methods</w:t>
       </w:r>
     </w:p>
     <w:p>
@@ -161,7 +322,7 @@
         </w:numPr>
       </w:pPr>
       <w:r>
-        <w:t xml:space="preserve">Adam H. Sparks: Centre for Crop Health, University of Southern Queensland, Toowoomba, Qld 4350, Australia</w:t>
+        <w:t xml:space="preserve">Citation of methods, software, packages, etc.</w:t>
       </w:r>
     </w:p>
     <w:p>
@@ -173,7 +334,7 @@
         </w:numPr>
       </w:pPr>
       <w:r>
-        <w:t xml:space="preserve">Emerson M. Del Ponte: Departamento de Fitopatologia, Universidade Federal de Viçosa, Viçosa, MG, Brasil</w:t>
+        <w:t xml:space="preserve">deposit and annotate biological materials</w:t>
       </w:r>
     </w:p>
     <w:p>
@@ -185,154 +346,17 @@
         </w:numPr>
       </w:pPr>
       <w:r>
-        <w:t xml:space="preserve">Zachary S. L. Foster: Department of Botany and Plant Pathology, Oregon State University, Corvallis, OR 97330, USA</w:t>
-      </w:r>
-    </w:p>
-    <w:p>
-      <w:pPr>
-        <w:pStyle w:val="Compact"/>
-        <w:numPr>
-          <w:numId w:val="1001"/>
-          <w:ilvl w:val="0"/>
-        </w:numPr>
-      </w:pPr>
-      <w:r>
-        <w:t xml:space="preserve">Niklaus J. Grünwald: Horticultural Crops Research Laboratory, USDA Agricultural Research Service, Corvallis, OR 97330, USA</w:t>
-      </w:r>
-    </w:p>
-    <w:p>
-      <w:pPr>
-        <w:pStyle w:val="Heading1"/>
-      </w:pPr>
-      <w:bookmarkStart w:id="21" w:name="abstract"/>
-      <w:bookmarkEnd w:id="21"/>
-      <w:r>
-        <w:t xml:space="preserve">Abstract</w:t>
-      </w:r>
-    </w:p>
-    <w:p>
-      <w:pPr>
-        <w:pStyle w:val="FirstParagraph"/>
-      </w:pPr>
-      <w:r>
-        <w:t xml:space="preserve">Abstracts are mandatory and limited to one 200 word paragraph.</w:t>
-      </w:r>
-    </w:p>
-    <w:p>
-      <w:pPr>
-        <w:pStyle w:val="BodyText"/>
-      </w:pPr>
-      <w:r>
-        <w:t xml:space="preserve">Reproducible research practices have been highlighted extensively during the last ten years in many fields of study as standard to promote transparency and replication of scientific results, a well known current issue in science. In fact, scientific claims can only be evaluated based on how: protocols, materials, equipments and methods were described; data were collected and prepared; and analyses conducted. Sharing of data and computational code are central for current scholarly dissemination and communication standadars, but in many fields, including Plant Pathology, the rate at which the researchers are engaged in this endeavour is apparently slow. We randomly selected 200 articles published from 2012 to 2016 across 21 journals representative of the pathology discipline, which were scrutinized to obtain data reflecting reproducibility. We found that..</w:t>
-      </w:r>
-      <w:r>
-        <w:t xml:space="preserve"> </w:t>
-      </w:r>
-      <w:r>
-        <w:t xml:space="preserve">Protocols specific to plant pathology and open source tools for producing reproducible work and analysis is proposed to promote such practice among plant pathologists.</w:t>
-      </w:r>
-    </w:p>
-    <w:p>
-      <w:pPr>
-        <w:pStyle w:val="BodyText"/>
-      </w:pPr>
-      <w:r>
-        <w:t xml:space="preserve">Modern plant pathological research has many facets given the array of disciplines and subdisciplines currently involved and that contribute to increase basic and applied knowledge on several aspects of pathogen biology and disease development to ultimately improve management. Scientific research in the field vary from purely observational/descriptive nature to inferential based on experimental or simulation-derived small to big datasets. Whenever the case, research findings are verifiable based on how much of the research materials, processes and outcomes, beyond what is reported in the scientific article, are made available. These include biological materials (strains), acid nucleic sequences, experimental and simulated raw data annotations, drawing and photographs, statistical analysis codes, among others.</w:t>
-      </w:r>
-    </w:p>
-    <w:p>
-      <w:pPr>
-        <w:pStyle w:val="Heading2"/>
-      </w:pPr>
-      <w:bookmarkStart w:id="22" w:name="what-is-reproducible-research"/>
-      <w:bookmarkEnd w:id="22"/>
-      <w:r>
-        <w:t xml:space="preserve">WHAT IS REPRODUCIBLE RESEARCH</w:t>
-      </w:r>
-    </w:p>
-    <w:p>
-      <w:pPr>
-        <w:pStyle w:val="FirstParagraph"/>
-      </w:pPr>
-      <w:r>
-        <w:t xml:space="preserve">Reproducibility and replicability in scientific research have once again been highlighted recently</w:t>
-      </w:r>
-      <w:r>
-        <w:t xml:space="preserve"> </w:t>
-      </w:r>
-      <w:r>
-        <w:t xml:space="preserve">(Nature 2016; Baker 2016)</w:t>
-      </w:r>
-      <w:r>
-        <w:t xml:space="preserve"> </w:t>
-      </w:r>
-      <w:r>
-        <w:t xml:space="preserve">as an issue. Patil et al.</w:t>
-      </w:r>
-      <w:r>
-        <w:t xml:space="preserve"> </w:t>
-      </w:r>
-      <w:r>
-        <w:t xml:space="preserve">(2016)</w:t>
-      </w:r>
-      <w:r>
-        <w:t xml:space="preserve"> </w:t>
-      </w:r>
-      <w:r>
-        <w:t xml:space="preserve">have provided several definitions to clarify the concepts surrounding reproducibility and replicability. For the purposes of this paper we follow the definitions as given by Patil et al.</w:t>
-      </w:r>
-      <w:r>
-        <w:t xml:space="preserve"> </w:t>
-      </w:r>
-      <w:r>
-        <w:t xml:space="preserve">(2016)</w:t>
-      </w:r>
-      <w:r>
-        <w:t xml:space="preserve">.</w:t>
-      </w:r>
-    </w:p>
-    <w:p>
-      <w:pPr>
-        <w:pStyle w:val="Heading2"/>
-      </w:pPr>
-      <w:bookmarkStart w:id="23" w:name="towards-reproducible-research-practices"/>
-      <w:bookmarkEnd w:id="23"/>
-      <w:r>
-        <w:t xml:space="preserve">TOWARDS REPRODUCIBLE RESEARCH PRACTICES</w:t>
-      </w:r>
-    </w:p>
-    <w:p>
-      <w:pPr>
-        <w:pStyle w:val="FirstParagraph"/>
-      </w:pPr>
-      <w:r>
-        <w:t xml:space="preserve">A general workflow for producing academic research involves clearly defining a research question, obtaining data for testing the hypothesis, summarizing/analyzing and presenting data and results, and writing the manuscript. Here we defined three levels of reproducibility which are also related with the evolution of computational methods and reproducible practices (Fig. 1).</w:t>
-      </w:r>
-    </w:p>
-    <w:p>
-      <w:pPr>
-        <w:pStyle w:val="BodyText"/>
-      </w:pPr>
-      <w:r>
-        <w:t xml:space="preserve">A first level of reproducibility involves making available research materials such as strains and/or nucleic acid sequences in public collection and citations for methods used. A second level involves providing raw data and codes as binary files (PDF or other non-text file) in supplemental materials which do not allow promptly access to the data and running the codes because of use of expensive commercial software or a paywall. A highest level includes efforts to annotate structured raw data and fully document the analysis using open source code which are deposited in public repositories and can be run more easily following download of data and codes. The first level as reported is an essential step that is not substituted by the other practices and eventually researchers fail to provide sufficient description or correct citations. In the next section we present standards and tools that can be used to ensure reproducibility.</w:t>
-      </w:r>
-    </w:p>
-    <w:p>
-      <w:pPr>
-        <w:pStyle w:val="BodyText"/>
-      </w:pPr>
-      <w:r>
-        <w:t xml:space="preserve">[]!('Diagram.png')</w:t>
+        <w:t xml:space="preserve">provide full description for equipments, etc.</w:t>
       </w:r>
     </w:p>
     <w:p>
       <w:pPr>
         <w:pStyle w:val="Heading3"/>
       </w:pPr>
-      <w:bookmarkStart w:id="24" w:name="methodology"/>
-      <w:bookmarkEnd w:id="24"/>
-      <w:r>
-        <w:t xml:space="preserve">Methodology</w:t>
+      <w:bookmarkStart w:id="27" w:name="data"/>
+      <w:bookmarkEnd w:id="27"/>
+      <w:r>
+        <w:t xml:space="preserve">Data</w:t>
       </w:r>
     </w:p>
     <w:p>
@@ -344,7 +368,7 @@
         </w:numPr>
       </w:pPr>
       <w:r>
-        <w:t xml:space="preserve">Citation of methods, software, packages, etc.</w:t>
+        <w:t xml:space="preserve">Data formatting (flat files; use Comma Chameleon, Table Tool, others?)</w:t>
       </w:r>
     </w:p>
     <w:p>
@@ -356,7 +380,7 @@
         </w:numPr>
       </w:pPr>
       <w:r>
-        <w:t xml:space="preserve">deposit and annotate biological materials</w:t>
+        <w:t xml:space="preserve">Data annotation</w:t>
       </w:r>
     </w:p>
     <w:p>
@@ -368,17 +392,17 @@
         </w:numPr>
       </w:pPr>
       <w:r>
-        <w:t xml:space="preserve">provide full description for equipments, etc.</w:t>
+        <w:t xml:space="preserve">Data storage (don't edit raw data files; use file permissions to prevent changes to raw data files, use data bases where possible and appropriate; etc.)</w:t>
       </w:r>
     </w:p>
     <w:p>
       <w:pPr>
         <w:pStyle w:val="Heading3"/>
       </w:pPr>
-      <w:bookmarkStart w:id="25" w:name="data"/>
-      <w:bookmarkEnd w:id="25"/>
-      <w:r>
-        <w:t xml:space="preserve">Data</w:t>
+      <w:bookmarkStart w:id="28" w:name="source-code"/>
+      <w:bookmarkEnd w:id="28"/>
+      <w:r>
+        <w:t xml:space="preserve">Source code</w:t>
       </w:r>
     </w:p>
     <w:p>
@@ -390,7 +414,7 @@
         </w:numPr>
       </w:pPr>
       <w:r>
-        <w:t xml:space="preserve">Data formatting (flat files; use Comma Chameleon, Table Tool, others?)</w:t>
+        <w:t xml:space="preserve">The problem of commercial software and mouse-based routines</w:t>
       </w:r>
     </w:p>
     <w:p>
@@ -402,7 +426,7 @@
         </w:numPr>
       </w:pPr>
       <w:r>
-        <w:t xml:space="preserve">Data annotation</w:t>
+        <w:t xml:space="preserve">Why to avoid binary files as supplements?</w:t>
       </w:r>
     </w:p>
     <w:p>
@@ -414,17 +438,29 @@
         </w:numPr>
       </w:pPr>
       <w:r>
-        <w:t xml:space="preserve">Data storage (don't edit raw data files; use file permissions to prevent changes to raw data files, use data bases where possible and appropriate; etc.)</w:t>
+        <w:t xml:space="preserve">Writing and documenting using open source software</w:t>
+      </w:r>
+    </w:p>
+    <w:p>
+      <w:pPr>
+        <w:pStyle w:val="Compact"/>
+        <w:numPr>
+          <w:numId w:val="1003"/>
+          <w:ilvl w:val="0"/>
+        </w:numPr>
+      </w:pPr>
+      <w:r>
+        <w:t xml:space="preserve">Availability in public repositories</w:t>
       </w:r>
     </w:p>
     <w:p>
       <w:pPr>
         <w:pStyle w:val="Heading3"/>
       </w:pPr>
-      <w:bookmarkStart w:id="26" w:name="source-code"/>
-      <w:bookmarkEnd w:id="26"/>
-      <w:r>
-        <w:t xml:space="preserve">Source code</w:t>
+      <w:bookmarkStart w:id="29" w:name="repository"/>
+      <w:bookmarkEnd w:id="29"/>
+      <w:r>
+        <w:t xml:space="preserve">Repository</w:t>
       </w:r>
     </w:p>
     <w:p>
@@ -436,7 +472,7 @@
         </w:numPr>
       </w:pPr>
       <w:r>
-        <w:t xml:space="preserve">The problem of commercial software and mouse-based routines</w:t>
+        <w:t xml:space="preserve">Using GitHub for code (and small data?)</w:t>
       </w:r>
     </w:p>
     <w:p>
@@ -448,41 +484,17 @@
         </w:numPr>
       </w:pPr>
       <w:r>
-        <w:t xml:space="preserve">Why to avoid binary files as supplements?</w:t>
-      </w:r>
-    </w:p>
-    <w:p>
-      <w:pPr>
-        <w:pStyle w:val="Compact"/>
-        <w:numPr>
-          <w:numId w:val="1004"/>
-          <w:ilvl w:val="0"/>
-        </w:numPr>
-      </w:pPr>
-      <w:r>
-        <w:t xml:space="preserve">Writing and documenting using open source software</w:t>
-      </w:r>
-    </w:p>
-    <w:p>
-      <w:pPr>
-        <w:pStyle w:val="Compact"/>
-        <w:numPr>
-          <w:numId w:val="1004"/>
-          <w:ilvl w:val="0"/>
-        </w:numPr>
-      </w:pPr>
-      <w:r>
-        <w:t xml:space="preserve">Availability in public repositories</w:t>
-      </w:r>
-    </w:p>
-    <w:p>
-      <w:pPr>
-        <w:pStyle w:val="Heading3"/>
-      </w:pPr>
-      <w:bookmarkStart w:id="27" w:name="repository"/>
-      <w:bookmarkEnd w:id="27"/>
-      <w:r>
-        <w:t xml:space="preserve">Repository</w:t>
+        <w:t xml:space="preserve">Using Figshare or Zenodo vs a lab website (DOIs, other reasons)</w:t>
+      </w:r>
+    </w:p>
+    <w:p>
+      <w:pPr>
+        <w:pStyle w:val="Heading2"/>
+      </w:pPr>
+      <w:bookmarkStart w:id="30" w:name="status-in-plant-pathology"/>
+      <w:bookmarkEnd w:id="30"/>
+      <w:r>
+        <w:t xml:space="preserve">Status in Plant Pathology</w:t>
       </w:r>
     </w:p>
     <w:p>
@@ -494,7 +506,50 @@
         </w:numPr>
       </w:pPr>
       <w:r>
-        <w:t xml:space="preserve">Using GitHub for code (and small data?)</w:t>
+        <w:t xml:space="preserve">Madden et al.</w:t>
+      </w:r>
+      <w:r>
+        <w:t xml:space="preserve"> </w:t>
+      </w:r>
+      <w:r>
+        <w:t xml:space="preserve">(2015)</w:t>
+      </w:r>
+      <w:r>
+        <w:t xml:space="preserve"> </w:t>
+      </w:r>
+      <w:r>
+        <w:t xml:space="preserve">supply an</w:t>
+      </w:r>
+      <w:r>
+        <w:t xml:space="preserve"> </w:t>
+      </w:r>
+      <w:r>
+        <w:rPr>
+          <w:i/>
+        </w:rPr>
+        <w:t xml:space="preserve">e-</w:t>
+      </w:r>
+      <w:r>
+        <w:rPr>
+          <w:b/>
+          <w:i/>
+        </w:rPr>
+        <w:t xml:space="preserve">X</w:t>
+      </w:r>
+      <w:r>
+        <w:rPr>
+          <w:i/>
+        </w:rPr>
+        <w:t xml:space="preserve">tra</w:t>
+      </w:r>
+      <w:r>
+        <w:t xml:space="preserve">* with reproducible examples</w:t>
+      </w:r>
+      <w:r>
+        <w:t xml:space="preserve"> </w:t>
+      </w:r>
+      <w:r>
+        <w:t xml:space="preserve">for readers.</w:t>
       </w:r>
     </w:p>
     <w:p>
@@ -506,83 +561,6 @@
         </w:numPr>
       </w:pPr>
       <w:r>
-        <w:t xml:space="preserve">Using Figshare or Zenodo vs a lab website (DOIs, other reasons)</w:t>
-      </w:r>
-    </w:p>
-    <w:p>
-      <w:pPr>
-        <w:pStyle w:val="Heading2"/>
-      </w:pPr>
-      <w:bookmarkStart w:id="28" w:name="state-of-reproducible-research-in-plant-pathology"/>
-      <w:bookmarkEnd w:id="28"/>
-      <w:r>
-        <w:t xml:space="preserve">STATE OF REPRODUCIBLE RESEARCH IN PLANT PATHOLOGY</w:t>
-      </w:r>
-    </w:p>
-    <w:p>
-      <w:pPr>
-        <w:pStyle w:val="Compact"/>
-        <w:numPr>
-          <w:numId w:val="1006"/>
-          <w:ilvl w:val="0"/>
-        </w:numPr>
-      </w:pPr>
-      <w:r>
-        <w:t xml:space="preserve">Madden et al.</w:t>
-      </w:r>
-      <w:r>
-        <w:t xml:space="preserve"> </w:t>
-      </w:r>
-      <w:r>
-        <w:t xml:space="preserve">(2015)</w:t>
-      </w:r>
-      <w:r>
-        <w:t xml:space="preserve"> </w:t>
-      </w:r>
-      <w:r>
-        <w:t xml:space="preserve">supply an</w:t>
-      </w:r>
-      <w:r>
-        <w:t xml:space="preserve"> </w:t>
-      </w:r>
-      <w:r>
-        <w:rPr>
-          <w:i/>
-        </w:rPr>
-        <w:t xml:space="preserve">e-</w:t>
-      </w:r>
-      <w:r>
-        <w:rPr>
-          <w:b/>
-          <w:i/>
-        </w:rPr>
-        <w:t xml:space="preserve">X</w:t>
-      </w:r>
-      <w:r>
-        <w:rPr>
-          <w:i/>
-        </w:rPr>
-        <w:t xml:space="preserve">tra</w:t>
-      </w:r>
-      <w:r>
-        <w:t xml:space="preserve">* with reproducible examples</w:t>
-      </w:r>
-      <w:r>
-        <w:t xml:space="preserve"> </w:t>
-      </w:r>
-      <w:r>
-        <w:t xml:space="preserve">for readers.</w:t>
-      </w:r>
-    </w:p>
-    <w:p>
-      <w:pPr>
-        <w:pStyle w:val="Compact"/>
-        <w:numPr>
-          <w:numId w:val="1006"/>
-          <w:ilvl w:val="0"/>
-        </w:numPr>
-      </w:pPr>
-      <w:r>
         <w:t xml:space="preserve">Duku et al.</w:t>
       </w:r>
       <w:r>
@@ -597,7 +575,7 @@
       <w:r>
         <w:t xml:space="preserve">provide models, data and code, (</w:t>
       </w:r>
-      <w:hyperlink r:id="rId29">
+      <w:hyperlink r:id="rId31">
         <w:r>
           <w:rPr>
             <w:rStyle w:val="Hyperlink"/>
@@ -625,7 +603,7 @@
       <w:pPr>
         <w:pStyle w:val="Compact"/>
         <w:numPr>
-          <w:numId w:val="1006"/>
+          <w:numId w:val="1005"/>
           <w:ilvl w:val="0"/>
         </w:numPr>
       </w:pPr>
@@ -644,7 +622,7 @@
       <w:r>
         <w:t xml:space="preserve">provide models, data and code, (</w:t>
       </w:r>
-      <w:hyperlink r:id="rId30">
+      <w:hyperlink r:id="rId32">
         <w:r>
           <w:rPr>
             <w:rStyle w:val="Hyperlink"/>
@@ -666,7 +644,7 @@
       <w:pPr>
         <w:pStyle w:val="Compact"/>
         <w:numPr>
-          <w:numId w:val="1006"/>
+          <w:numId w:val="1005"/>
           <w:ilvl w:val="0"/>
         </w:numPr>
       </w:pPr>
@@ -678,7 +656,7 @@
       <w:pPr>
         <w:pStyle w:val="Compact"/>
         <w:numPr>
-          <w:numId w:val="1006"/>
+          <w:numId w:val="1005"/>
           <w:ilvl w:val="0"/>
         </w:numPr>
       </w:pPr>
@@ -690,7 +668,7 @@
       <w:pPr>
         <w:pStyle w:val="Compact"/>
         <w:numPr>
-          <w:numId w:val="1006"/>
+          <w:numId w:val="1005"/>
           <w:ilvl w:val="0"/>
         </w:numPr>
       </w:pPr>
@@ -700,7 +678,7 @@
       <w:r>
         <w:t xml:space="preserve"> </w:t>
       </w:r>
-      <w:hyperlink r:id="rId31">
+      <w:hyperlink r:id="rId33">
         <w:r>
           <w:rPr>
             <w:rStyle w:val="Hyperlink"/>
@@ -713,7 +691,7 @@
       <w:pPr>
         <w:pStyle w:val="Compact"/>
         <w:numPr>
-          <w:numId w:val="1006"/>
+          <w:numId w:val="1005"/>
           <w:ilvl w:val="0"/>
         </w:numPr>
       </w:pPr>
@@ -723,7 +701,7 @@
       <w:r>
         <w:t xml:space="preserve"> </w:t>
       </w:r>
-      <w:hyperlink r:id="rId32">
+      <w:hyperlink r:id="rId34">
         <w:r>
           <w:rPr>
             <w:rStyle w:val="Hyperlink"/>
@@ -736,22 +714,12 @@
       <w:pPr>
         <w:pStyle w:val="Compact"/>
         <w:numPr>
-          <w:numId w:val="1006"/>
+          <w:numId w:val="1005"/>
           <w:ilvl w:val="0"/>
         </w:numPr>
       </w:pPr>
       <w:r>
         <w:t xml:space="preserve">Other examples from plant pathology providing e-Xtras or supplemental material</w:t>
-      </w:r>
-    </w:p>
-    <w:p>
-      <w:pPr>
-        <w:pStyle w:val="Heading2"/>
-      </w:pPr>
-      <w:bookmarkStart w:id="33" w:name="summary-of-reproducible-research-in-plant-pathology"/>
-      <w:bookmarkEnd w:id="33"/>
-      <w:r>
-        <w:t xml:space="preserve">SUMMARY OF REPRODUCIBLE RESEARCH IN PLANT PATHOLOGY</w:t>
       </w:r>
     </w:p>
     <w:p>
@@ -799,30 +767,30 @@
       <w:pPr>
         <w:pStyle w:val="Heading2"/>
       </w:pPr>
-      <w:bookmarkStart w:id="34" w:name="discussion"/>
-      <w:bookmarkEnd w:id="34"/>
-      <w:r>
-        <w:t xml:space="preserve">DISCUSSION</w:t>
+      <w:bookmarkStart w:id="35" w:name="discussion"/>
+      <w:bookmarkEnd w:id="35"/>
+      <w:r>
+        <w:t xml:space="preserve">Discussion</w:t>
       </w:r>
     </w:p>
     <w:p>
       <w:pPr>
         <w:pStyle w:val="Heading2"/>
       </w:pPr>
-      <w:bookmarkStart w:id="35" w:name="ackowledgements"/>
-      <w:bookmarkEnd w:id="35"/>
-      <w:r>
-        <w:t xml:space="preserve">ACKOWLEDGEMENTS</w:t>
-      </w:r>
-    </w:p>
-    <w:p>
-      <w:pPr>
-        <w:pStyle w:val="Heading3"/>
-      </w:pPr>
-      <w:bookmarkStart w:id="36" w:name="literature-cited"/>
+      <w:bookmarkStart w:id="36" w:name="acknowledgments"/>
       <w:bookmarkEnd w:id="36"/>
       <w:r>
-        <w:t xml:space="preserve">LITERATURE CITED</w:t>
+        <w:t xml:space="preserve">Acknowledgments</w:t>
+      </w:r>
+    </w:p>
+    <w:p>
+      <w:pPr>
+        <w:pStyle w:val="Heading2"/>
+      </w:pPr>
+      <w:bookmarkStart w:id="37" w:name="literature-cited"/>
+      <w:bookmarkEnd w:id="37"/>
+      <w:r>
+        <w:t xml:space="preserve">Literature cited</w:t>
       </w:r>
     </w:p>
     <w:p>
@@ -843,7 +811,7 @@
       <w:r>
         <w:t xml:space="preserve"> </w:t>
       </w:r>
-      <w:hyperlink r:id="rId37">
+      <w:hyperlink r:id="rId38">
         <w:r>
           <w:rPr>
             <w:rStyle w:val="Hyperlink"/>
@@ -896,7 +864,7 @@
       <w:r>
         <w:t xml:space="preserve"> </w:t>
       </w:r>
-      <w:hyperlink r:id="rId38">
+      <w:hyperlink r:id="rId39">
         <w:r>
           <w:rPr>
             <w:rStyle w:val="Hyperlink"/>
@@ -930,7 +898,7 @@
       <w:r>
         <w:t xml:space="preserve"> </w:t>
       </w:r>
-      <w:hyperlink r:id="rId39">
+      <w:hyperlink r:id="rId40">
         <w:r>
           <w:rPr>
             <w:rStyle w:val="Hyperlink"/>
@@ -952,7 +920,7 @@
       <w:r>
         <w:t xml:space="preserve"> </w:t>
       </w:r>
-      <w:hyperlink r:id="rId40">
+      <w:hyperlink r:id="rId41">
         <w:r>
           <w:rPr>
             <w:rStyle w:val="Hyperlink"/>
@@ -974,7 +942,7 @@
       <w:r>
         <w:t xml:space="preserve"> </w:t>
       </w:r>
-      <w:hyperlink r:id="rId41">
+      <w:hyperlink r:id="rId42">
         <w:r>
           <w:rPr>
             <w:rStyle w:val="Hyperlink"/>
@@ -996,7 +964,7 @@
       <w:r>
         <w:t xml:space="preserve"> </w:t>
       </w:r>
-      <w:hyperlink r:id="rId42">
+      <w:hyperlink r:id="rId43">
         <w:r>
           <w:rPr>
             <w:rStyle w:val="Hyperlink"/>
@@ -1226,7 +1194,7 @@
     </w:lvl>
   </w:abstractNum>
   <w:abstractNum w:abstractNumId="990">
-    <w:nsid w:val="5de82ce9"/>
+    <w:nsid w:val="e58b7e3a"/>
     <w:multiLevelType w:val="multilevel"/>
     <w:lvl w:ilvl="0">
       <w:numFmt w:val="bullet"/>
@@ -1306,96 +1274,8 @@
       </w:pPr>
     </w:lvl>
   </w:abstractNum>
-  <w:abstractNum w:abstractNumId="99411">
-    <w:nsid w:val="bbbe7136"/>
-    <w:multiLevelType w:val="multilevel"/>
-    <w:lvl w:ilvl="0">
-      <w:start w:val="1"/>
-      <w:numFmt w:val="decimal"/>
-      <w:lvlText w:val="%1."/>
-      <w:lvlJc w:val="left"/>
-      <w:pPr>
-        <w:tabs>
-          <w:tab w:val="num" w:pos="0"/>
-        </w:tabs>
-        <w:ind w:left="480" w:hanging="480"/>
-      </w:pPr>
-    </w:lvl>
-    <w:lvl w:ilvl="1">
-      <w:start w:val="1"/>
-      <w:numFmt w:val="decimal"/>
-      <w:lvlText w:val="%2."/>
-      <w:lvlJc w:val="left"/>
-      <w:pPr>
-        <w:tabs>
-          <w:tab w:val="num" w:pos="720"/>
-        </w:tabs>
-        <w:ind w:left="1200" w:hanging="480"/>
-      </w:pPr>
-    </w:lvl>
-    <w:lvl w:ilvl="2">
-      <w:start w:val="1"/>
-      <w:numFmt w:val="decimal"/>
-      <w:lvlText w:val="%3."/>
-      <w:lvlJc w:val="left"/>
-      <w:pPr>
-        <w:tabs>
-          <w:tab w:val="num" w:pos="1440"/>
-        </w:tabs>
-        <w:ind w:left="1920" w:hanging="480"/>
-      </w:pPr>
-    </w:lvl>
-    <w:lvl w:ilvl="3">
-      <w:start w:val="1"/>
-      <w:numFmt w:val="decimal"/>
-      <w:lvlText w:val="%4."/>
-      <w:lvlJc w:val="left"/>
-      <w:pPr>
-        <w:tabs>
-          <w:tab w:val="num" w:pos="2160"/>
-        </w:tabs>
-        <w:ind w:left="2640" w:hanging="480"/>
-      </w:pPr>
-    </w:lvl>
-    <w:lvl w:ilvl="4">
-      <w:start w:val="1"/>
-      <w:numFmt w:val="decimal"/>
-      <w:lvlText w:val="%5."/>
-      <w:lvlJc w:val="left"/>
-      <w:pPr>
-        <w:tabs>
-          <w:tab w:val="num" w:pos="2880"/>
-        </w:tabs>
-        <w:ind w:left="3360" w:hanging="480"/>
-      </w:pPr>
-    </w:lvl>
-    <w:lvl w:ilvl="5">
-      <w:start w:val="1"/>
-      <w:numFmt w:val="decimal"/>
-      <w:lvlText w:val="%6."/>
-      <w:lvlJc w:val="left"/>
-      <w:pPr>
-        <w:tabs>
-          <w:tab w:val="num" w:pos="3600"/>
-        </w:tabs>
-        <w:ind w:left="4080" w:hanging="480"/>
-      </w:pPr>
-    </w:lvl>
-    <w:lvl w:ilvl="6">
-      <w:start w:val="1"/>
-      <w:numFmt w:val="decimal"/>
-      <w:lvlText w:val="%7."/>
-      <w:lvlJc w:val="left"/>
-      <w:pPr>
-        <w:tabs>
-          <w:tab w:val="num" w:pos="4320"/>
-        </w:tabs>
-        <w:ind w:left="4800" w:hanging="480"/>
-      </w:pPr>
-    </w:lvl>
-  </w:abstractNum>
   <w:abstractNum w:abstractNumId="991">
-    <w:nsid w:val="2d7e49f4"/>
+    <w:nsid w:val="86101742"/>
     <w:multiLevelType w:val="multilevel"/>
     <w:lvl w:ilvl="0">
       <w:numFmt w:val="bullet"/>
@@ -1485,28 +1365,7 @@
     <w:abstractNumId w:val="990"/>
   </w:num>
   <w:num w:numId="1001">
-    <w:abstractNumId w:val="99411"/>
-    <w:lvlOverride w:ilvl="0">
-      <w:startOverride w:val="1"/>
-    </w:lvlOverride>
-    <w:lvlOverride w:ilvl="1">
-      <w:startOverride w:val="1"/>
-    </w:lvlOverride>
-    <w:lvlOverride w:ilvl="2">
-      <w:startOverride w:val="1"/>
-    </w:lvlOverride>
-    <w:lvlOverride w:ilvl="3">
-      <w:startOverride w:val="1"/>
-    </w:lvlOverride>
-    <w:lvlOverride w:ilvl="4">
-      <w:startOverride w:val="1"/>
-    </w:lvlOverride>
-    <w:lvlOverride w:ilvl="5">
-      <w:startOverride w:val="1"/>
-    </w:lvlOverride>
-    <w:lvlOverride w:ilvl="6">
-      <w:startOverride w:val="1"/>
-    </w:lvlOverride>
+    <w:abstractNumId w:val="991"/>
   </w:num>
   <w:num w:numId="1002">
     <w:abstractNumId w:val="991"/>
@@ -1518,9 +1377,6 @@
     <w:abstractNumId w:val="991"/>
   </w:num>
   <w:num w:numId="1005">
-    <w:abstractNumId w:val="991"/>
-  </w:num>
-  <w:num w:numId="1006">
     <w:abstractNumId w:val="991"/>
   </w:num>
 </w:numbering>

</xml_diff>